<commit_message>
removed last names from the file
</commit_message>
<xml_diff>
--- a/Team 10 Member Contributions.docx
+++ b/Team 10 Member Contributions.docx
@@ -44,7 +44,14 @@
           <w:rFonts w:ascii="Times New Roman" w:hAnsi="Times New Roman" w:cs="Times New Roman"/>
           <w:b/>
         </w:rPr>
-        <w:t>Gus Gamble ______________________________</w:t>
+        <w:t xml:space="preserve">Gus </w:t>
+      </w:r>
+      <w:r>
+        <w:rPr>
+          <w:rFonts w:ascii="Times New Roman" w:hAnsi="Times New Roman" w:cs="Times New Roman"/>
+          <w:b/>
+        </w:rPr>
+        <w:t>______________________________</w:t>
       </w:r>
     </w:p>
     <w:p>
@@ -94,36 +101,14 @@
         <w:rPr>
           <w:rFonts w:ascii="Times New Roman" w:hAnsi="Times New Roman" w:cs="Times New Roman"/>
         </w:rPr>
-        <w:t xml:space="preserve">Initial line </w:t>
-      </w:r>
-      <w:proofErr w:type="gramStart"/>
-      <w:r>
-        <w:rPr>
-          <w:rFonts w:ascii="Times New Roman" w:hAnsi="Times New Roman" w:cs="Times New Roman"/>
-        </w:rPr>
-        <w:t>follow</w:t>
-      </w:r>
-      <w:proofErr w:type="gramEnd"/>
-      <w:r>
-        <w:rPr>
-          <w:rFonts w:ascii="Times New Roman" w:hAnsi="Times New Roman" w:cs="Times New Roman"/>
-        </w:rPr>
-        <w:t xml:space="preserve"> logic</w:t>
-      </w:r>
-      <w:r>
-        <w:rPr>
-          <w:rFonts w:ascii="Times New Roman" w:hAnsi="Times New Roman" w:cs="Times New Roman"/>
-        </w:rPr>
-        <w:t xml:space="preserve"> and implementation of </w:t>
-      </w:r>
-      <w:proofErr w:type="spellStart"/>
-      <w:r>
-        <w:rPr>
-          <w:rFonts w:ascii="Times New Roman" w:hAnsi="Times New Roman" w:cs="Times New Roman"/>
-        </w:rPr>
-        <w:t>RedMode</w:t>
-      </w:r>
-      <w:proofErr w:type="spellEnd"/>
+        <w:t>Initial line follow logic</w:t>
+      </w:r>
+      <w:r>
+        <w:rPr>
+          <w:rFonts w:ascii="Times New Roman" w:hAnsi="Times New Roman" w:cs="Times New Roman"/>
+        </w:rPr>
+        <w:t xml:space="preserve"> and implementation of RedMode</w:t>
+      </w:r>
     </w:p>
     <w:p>
       <w:pPr>
@@ -191,48 +176,26 @@
         <w:rPr>
           <w:rFonts w:ascii="Times New Roman" w:hAnsi="Times New Roman" w:cs="Times New Roman"/>
         </w:rPr>
-        <w:t xml:space="preserve">Commenting final draft of </w:t>
-      </w:r>
-      <w:proofErr w:type="spellStart"/>
-      <w:r>
-        <w:rPr>
-          <w:rFonts w:ascii="Times New Roman" w:hAnsi="Times New Roman" w:cs="Times New Roman"/>
-        </w:rPr>
-        <w:t>MazeSolver</w:t>
-      </w:r>
-      <w:proofErr w:type="spellEnd"/>
-    </w:p>
-    <w:p>
-      <w:pPr>
-        <w:pStyle w:val="ListParagraph"/>
-        <w:numPr>
-          <w:ilvl w:val="1"/>
-          <w:numId w:val="1"/>
-        </w:numPr>
-        <w:rPr>
-          <w:rFonts w:ascii="Times New Roman" w:hAnsi="Times New Roman" w:cs="Times New Roman"/>
-          <w:b/>
-        </w:rPr>
-      </w:pPr>
-      <w:r>
-        <w:rPr>
-          <w:rFonts w:ascii="Times New Roman" w:hAnsi="Times New Roman" w:cs="Times New Roman"/>
-        </w:rPr>
-        <w:t xml:space="preserve">Configured </w:t>
-      </w:r>
-      <w:proofErr w:type="spellStart"/>
-      <w:r>
-        <w:rPr>
-          <w:rFonts w:ascii="Times New Roman" w:hAnsi="Times New Roman" w:cs="Times New Roman"/>
-        </w:rPr>
-        <w:t>git</w:t>
-      </w:r>
-      <w:proofErr w:type="spellEnd"/>
-      <w:r>
-        <w:rPr>
-          <w:rFonts w:ascii="Times New Roman" w:hAnsi="Times New Roman" w:cs="Times New Roman"/>
-        </w:rPr>
-        <w:t xml:space="preserve"> repository</w:t>
+        <w:t>Commenting final draft of MazeSolver</w:t>
+      </w:r>
+    </w:p>
+    <w:p>
+      <w:pPr>
+        <w:pStyle w:val="ListParagraph"/>
+        <w:numPr>
+          <w:ilvl w:val="1"/>
+          <w:numId w:val="1"/>
+        </w:numPr>
+        <w:rPr>
+          <w:rFonts w:ascii="Times New Roman" w:hAnsi="Times New Roman" w:cs="Times New Roman"/>
+          <w:b/>
+        </w:rPr>
+      </w:pPr>
+      <w:r>
+        <w:rPr>
+          <w:rFonts w:ascii="Times New Roman" w:hAnsi="Times New Roman" w:cs="Times New Roman"/>
+        </w:rPr>
+        <w:t>Configured git repository</w:t>
       </w:r>
     </w:p>
     <w:p>
@@ -279,7 +242,14 @@
           <w:rFonts w:ascii="Times New Roman" w:hAnsi="Times New Roman" w:cs="Times New Roman"/>
           <w:b/>
         </w:rPr>
-        <w:t>Sam Frey __________________________________</w:t>
+        <w:t>Sam</w:t>
+      </w:r>
+      <w:r>
+        <w:rPr>
+          <w:rFonts w:ascii="Times New Roman" w:hAnsi="Times New Roman" w:cs="Times New Roman"/>
+          <w:b/>
+        </w:rPr>
+        <w:t xml:space="preserve"> __________________________________</w:t>
       </w:r>
     </w:p>
     <w:p>
@@ -394,44 +364,205 @@
           <w:rFonts w:ascii="Times New Roman" w:hAnsi="Times New Roman" w:cs="Times New Roman"/>
         </w:rPr>
         <w:t>Check nonsensical HSV numbers repeatedly because they always change</w:t>
+      </w:r>
+    </w:p>
+    <w:p>
+      <w:pPr>
+        <w:rPr>
+          <w:rFonts w:ascii="Times New Roman" w:hAnsi="Times New Roman" w:cs="Times New Roman"/>
+          <w:b/>
+        </w:rPr>
+      </w:pPr>
+    </w:p>
+    <w:p>
+      <w:pPr>
+        <w:pStyle w:val="ListParagraph"/>
+        <w:numPr>
+          <w:ilvl w:val="0"/>
+          <w:numId w:val="1"/>
+        </w:numPr>
+        <w:rPr>
+          <w:rFonts w:ascii="Times New Roman" w:hAnsi="Times New Roman" w:cs="Times New Roman"/>
+          <w:b/>
+        </w:rPr>
+      </w:pPr>
+      <w:r>
+        <w:rPr>
+          <w:rFonts w:ascii="Times New Roman" w:hAnsi="Times New Roman" w:cs="Times New Roman"/>
+          <w:b/>
+        </w:rPr>
+        <w:t>Melody</w:t>
+      </w:r>
+      <w:r>
+        <w:rPr>
+          <w:rFonts w:ascii="Times New Roman" w:hAnsi="Times New Roman" w:cs="Times New Roman"/>
+          <w:b/>
+        </w:rPr>
+        <w:t>__________________________________</w:t>
+      </w:r>
+    </w:p>
+    <w:p>
+      <w:pPr>
+        <w:pStyle w:val="ListParagraph"/>
+        <w:numPr>
+          <w:ilvl w:val="1"/>
+          <w:numId w:val="1"/>
+        </w:numPr>
+        <w:rPr>
+          <w:rFonts w:ascii="Times New Roman" w:hAnsi="Times New Roman" w:cs="Times New Roman"/>
+          <w:b/>
+        </w:rPr>
+      </w:pPr>
+      <w:r>
+        <w:rPr>
+          <w:rFonts w:ascii="Times New Roman" w:hAnsi="Times New Roman" w:cs="Times New Roman"/>
+        </w:rPr>
+        <w:t>Fine tuning line following with RedMode</w:t>
+      </w:r>
+    </w:p>
+    <w:p>
+      <w:pPr>
+        <w:pStyle w:val="ListParagraph"/>
+        <w:numPr>
+          <w:ilvl w:val="1"/>
+          <w:numId w:val="1"/>
+        </w:numPr>
+        <w:rPr>
+          <w:rFonts w:ascii="Times New Roman" w:hAnsi="Times New Roman" w:cs="Times New Roman"/>
+          <w:b/>
+        </w:rPr>
+      </w:pPr>
+      <w:r>
+        <w:rPr>
+          <w:rFonts w:ascii="Times New Roman" w:hAnsi="Times New Roman" w:cs="Times New Roman"/>
+        </w:rPr>
+        <w:t>Implementation and fine tuning of touch sensor</w:t>
+      </w:r>
+    </w:p>
+    <w:p>
+      <w:pPr>
+        <w:pStyle w:val="ListParagraph"/>
+        <w:numPr>
+          <w:ilvl w:val="1"/>
+          <w:numId w:val="1"/>
+        </w:numPr>
+        <w:rPr>
+          <w:rFonts w:ascii="Times New Roman" w:hAnsi="Times New Roman" w:cs="Times New Roman"/>
+        </w:rPr>
+      </w:pPr>
+      <w:r>
+        <w:rPr>
+          <w:rFonts w:ascii="Times New Roman" w:hAnsi="Times New Roman" w:cs="Times New Roman"/>
+        </w:rPr>
+        <w:t xml:space="preserve">Merging </w:t>
+      </w:r>
+      <w:r>
+        <w:rPr>
+          <w:rFonts w:ascii="Times New Roman" w:hAnsi="Times New Roman" w:cs="Times New Roman"/>
+        </w:rPr>
+        <w:t>touch sensor and line follow code</w:t>
+      </w:r>
+    </w:p>
+    <w:p>
+      <w:pPr>
+        <w:pStyle w:val="ListParagraph"/>
+        <w:numPr>
+          <w:ilvl w:val="1"/>
+          <w:numId w:val="1"/>
+        </w:numPr>
+        <w:rPr>
+          <w:rFonts w:ascii="Times New Roman" w:hAnsi="Times New Roman" w:cs="Times New Roman"/>
+        </w:rPr>
+      </w:pPr>
+      <w:r>
+        <w:rPr>
+          <w:rFonts w:ascii="Times New Roman" w:hAnsi="Times New Roman" w:cs="Times New Roman"/>
+        </w:rPr>
+        <w:t>Logic for sensing blue squares at intersections</w:t>
+      </w:r>
+    </w:p>
+    <w:p>
+      <w:pPr>
+        <w:pStyle w:val="ListParagraph"/>
+        <w:numPr>
+          <w:ilvl w:val="1"/>
+          <w:numId w:val="1"/>
+        </w:numPr>
+        <w:rPr>
+          <w:rFonts w:ascii="Times New Roman" w:hAnsi="Times New Roman" w:cs="Times New Roman"/>
+        </w:rPr>
+      </w:pPr>
+      <w:r>
+        <w:rPr>
+          <w:rFonts w:ascii="Times New Roman" w:hAnsi="Times New Roman" w:cs="Times New Roman"/>
+        </w:rPr>
+        <w:t>Foil behavior</w:t>
+      </w:r>
+    </w:p>
+    <w:p>
+      <w:pPr>
+        <w:pStyle w:val="ListParagraph"/>
+        <w:numPr>
+          <w:ilvl w:val="1"/>
+          <w:numId w:val="1"/>
+        </w:numPr>
+        <w:rPr>
+          <w:rFonts w:ascii="Times New Roman" w:hAnsi="Times New Roman" w:cs="Times New Roman"/>
+        </w:rPr>
+      </w:pPr>
+      <w:r>
+        <w:rPr>
+          <w:rFonts w:ascii="Times New Roman" w:hAnsi="Times New Roman" w:cs="Times New Roman"/>
+        </w:rPr>
+        <w:t>Team and robot names</w:t>
+      </w:r>
+    </w:p>
+    <w:p>
+      <w:pPr>
+        <w:pStyle w:val="ListParagraph"/>
+        <w:numPr>
+          <w:ilvl w:val="2"/>
+          <w:numId w:val="1"/>
+        </w:numPr>
+        <w:rPr>
+          <w:rFonts w:ascii="Times New Roman" w:hAnsi="Times New Roman" w:cs="Times New Roman"/>
+        </w:rPr>
+      </w:pPr>
+      <w:r>
+        <w:rPr>
+          <w:rFonts w:ascii="Times New Roman" w:hAnsi="Times New Roman" w:cs="Times New Roman"/>
+        </w:rPr>
+        <w:t>Also correcting Gus’s spelling</w:t>
+      </w:r>
+    </w:p>
+    <w:p>
+      <w:pPr>
+        <w:rPr>
+          <w:rFonts w:ascii="Times New Roman" w:hAnsi="Times New Roman" w:cs="Times New Roman"/>
+        </w:rPr>
+      </w:pPr>
+    </w:p>
+    <w:p>
+      <w:pPr>
+        <w:pStyle w:val="ListParagraph"/>
+        <w:numPr>
+          <w:ilvl w:val="0"/>
+          <w:numId w:val="2"/>
+        </w:numPr>
+        <w:rPr>
+          <w:rFonts w:ascii="Times New Roman" w:hAnsi="Times New Roman" w:cs="Times New Roman"/>
+          <w:b/>
+        </w:rPr>
+      </w:pPr>
+      <w:r>
+        <w:rPr>
+          <w:rFonts w:ascii="Times New Roman" w:hAnsi="Times New Roman" w:cs="Times New Roman"/>
+          <w:b/>
+        </w:rPr>
+        <w:t>Binrong</w:t>
       </w:r>
       <w:bookmarkStart w:id="0" w:name="_GoBack"/>
       <w:bookmarkEnd w:id="0"/>
-    </w:p>
-    <w:p>
-      <w:pPr>
-        <w:rPr>
-          <w:rFonts w:ascii="Times New Roman" w:hAnsi="Times New Roman" w:cs="Times New Roman"/>
-          <w:b/>
-        </w:rPr>
-      </w:pPr>
-    </w:p>
-    <w:p>
-      <w:pPr>
-        <w:pStyle w:val="ListParagraph"/>
-        <w:numPr>
-          <w:ilvl w:val="0"/>
-          <w:numId w:val="1"/>
-        </w:numPr>
-        <w:rPr>
-          <w:rFonts w:ascii="Times New Roman" w:hAnsi="Times New Roman" w:cs="Times New Roman"/>
-          <w:b/>
-        </w:rPr>
-      </w:pPr>
-      <w:r>
-        <w:rPr>
-          <w:rFonts w:ascii="Times New Roman" w:hAnsi="Times New Roman" w:cs="Times New Roman"/>
-          <w:b/>
-        </w:rPr>
-        <w:t>Melody Lee</w:t>
-      </w:r>
-      <w:r>
-        <w:rPr>
-          <w:rFonts w:ascii="Times New Roman" w:hAnsi="Times New Roman" w:cs="Times New Roman"/>
-          <w:b/>
-        </w:rPr>
-        <w:t xml:space="preserve"> </w:t>
-      </w:r>
       <w:r>
         <w:rPr>
           <w:rFonts w:ascii="Times New Roman" w:hAnsi="Times New Roman" w:cs="Times New Roman"/>
@@ -445,155 +576,6 @@
         <w:pStyle w:val="ListParagraph"/>
         <w:numPr>
           <w:ilvl w:val="1"/>
-          <w:numId w:val="1"/>
-        </w:numPr>
-        <w:rPr>
-          <w:rFonts w:ascii="Times New Roman" w:hAnsi="Times New Roman" w:cs="Times New Roman"/>
-          <w:b/>
-        </w:rPr>
-      </w:pPr>
-      <w:r>
-        <w:rPr>
-          <w:rFonts w:ascii="Times New Roman" w:hAnsi="Times New Roman" w:cs="Times New Roman"/>
-        </w:rPr>
-        <w:t xml:space="preserve">Fine tuning line following with </w:t>
-      </w:r>
-      <w:proofErr w:type="spellStart"/>
-      <w:r>
-        <w:rPr>
-          <w:rFonts w:ascii="Times New Roman" w:hAnsi="Times New Roman" w:cs="Times New Roman"/>
-        </w:rPr>
-        <w:t>RedMode</w:t>
-      </w:r>
-      <w:proofErr w:type="spellEnd"/>
-    </w:p>
-    <w:p>
-      <w:pPr>
-        <w:pStyle w:val="ListParagraph"/>
-        <w:numPr>
-          <w:ilvl w:val="1"/>
-          <w:numId w:val="1"/>
-        </w:numPr>
-        <w:rPr>
-          <w:rFonts w:ascii="Times New Roman" w:hAnsi="Times New Roman" w:cs="Times New Roman"/>
-          <w:b/>
-        </w:rPr>
-      </w:pPr>
-      <w:r>
-        <w:rPr>
-          <w:rFonts w:ascii="Times New Roman" w:hAnsi="Times New Roman" w:cs="Times New Roman"/>
-        </w:rPr>
-        <w:t>Implementation and fine tuning of touch sensor</w:t>
-      </w:r>
-    </w:p>
-    <w:p>
-      <w:pPr>
-        <w:pStyle w:val="ListParagraph"/>
-        <w:numPr>
-          <w:ilvl w:val="1"/>
-          <w:numId w:val="1"/>
-        </w:numPr>
-        <w:rPr>
-          <w:rFonts w:ascii="Times New Roman" w:hAnsi="Times New Roman" w:cs="Times New Roman"/>
-        </w:rPr>
-      </w:pPr>
-      <w:r>
-        <w:rPr>
-          <w:rFonts w:ascii="Times New Roman" w:hAnsi="Times New Roman" w:cs="Times New Roman"/>
-        </w:rPr>
-        <w:t xml:space="preserve">Merging </w:t>
-      </w:r>
-      <w:r>
-        <w:rPr>
-          <w:rFonts w:ascii="Times New Roman" w:hAnsi="Times New Roman" w:cs="Times New Roman"/>
-        </w:rPr>
-        <w:t>touch sensor and line follow code</w:t>
-      </w:r>
-    </w:p>
-    <w:p>
-      <w:pPr>
-        <w:pStyle w:val="ListParagraph"/>
-        <w:numPr>
-          <w:ilvl w:val="1"/>
-          <w:numId w:val="1"/>
-        </w:numPr>
-        <w:rPr>
-          <w:rFonts w:ascii="Times New Roman" w:hAnsi="Times New Roman" w:cs="Times New Roman"/>
-        </w:rPr>
-      </w:pPr>
-      <w:r>
-        <w:rPr>
-          <w:rFonts w:ascii="Times New Roman" w:hAnsi="Times New Roman" w:cs="Times New Roman"/>
-        </w:rPr>
-        <w:t>Logic for sensing blue squares at intersections</w:t>
-      </w:r>
-    </w:p>
-    <w:p>
-      <w:pPr>
-        <w:pStyle w:val="ListParagraph"/>
-        <w:numPr>
-          <w:ilvl w:val="1"/>
-          <w:numId w:val="1"/>
-        </w:numPr>
-        <w:rPr>
-          <w:rFonts w:ascii="Times New Roman" w:hAnsi="Times New Roman" w:cs="Times New Roman"/>
-        </w:rPr>
-      </w:pPr>
-      <w:r>
-        <w:rPr>
-          <w:rFonts w:ascii="Times New Roman" w:hAnsi="Times New Roman" w:cs="Times New Roman"/>
-        </w:rPr>
-        <w:t>Foil behavior</w:t>
-      </w:r>
-    </w:p>
-    <w:p>
-      <w:pPr>
-        <w:pStyle w:val="ListParagraph"/>
-        <w:numPr>
-          <w:ilvl w:val="1"/>
-          <w:numId w:val="1"/>
-        </w:numPr>
-        <w:rPr>
-          <w:rFonts w:ascii="Times New Roman" w:hAnsi="Times New Roman" w:cs="Times New Roman"/>
-        </w:rPr>
-      </w:pPr>
-      <w:r>
-        <w:rPr>
-          <w:rFonts w:ascii="Times New Roman" w:hAnsi="Times New Roman" w:cs="Times New Roman"/>
-        </w:rPr>
-        <w:t>Team and robot names</w:t>
-      </w:r>
-    </w:p>
-    <w:p>
-      <w:pPr>
-        <w:pStyle w:val="ListParagraph"/>
-        <w:numPr>
-          <w:ilvl w:val="2"/>
-          <w:numId w:val="1"/>
-        </w:numPr>
-        <w:rPr>
-          <w:rFonts w:ascii="Times New Roman" w:hAnsi="Times New Roman" w:cs="Times New Roman"/>
-        </w:rPr>
-      </w:pPr>
-      <w:r>
-        <w:rPr>
-          <w:rFonts w:ascii="Times New Roman" w:hAnsi="Times New Roman" w:cs="Times New Roman"/>
-        </w:rPr>
-        <w:t>Also correcting Gus’s spelling</w:t>
-      </w:r>
-    </w:p>
-    <w:p>
-      <w:pPr>
-        <w:rPr>
-          <w:rFonts w:ascii="Times New Roman" w:hAnsi="Times New Roman" w:cs="Times New Roman"/>
-        </w:rPr>
-      </w:pPr>
-    </w:p>
-    <w:p>
-      <w:pPr>
-        <w:pStyle w:val="ListParagraph"/>
-        <w:numPr>
-          <w:ilvl w:val="0"/>
           <w:numId w:val="2"/>
         </w:numPr>
         <w:rPr>
@@ -601,63 +583,12 @@
           <w:b/>
         </w:rPr>
       </w:pPr>
-      <w:proofErr w:type="spellStart"/>
-      <w:r>
-        <w:rPr>
-          <w:rFonts w:ascii="Times New Roman" w:hAnsi="Times New Roman" w:cs="Times New Roman"/>
-          <w:b/>
-        </w:rPr>
-        <w:t>Binrong</w:t>
-      </w:r>
-      <w:proofErr w:type="spellEnd"/>
-      <w:r>
-        <w:rPr>
-          <w:rFonts w:ascii="Times New Roman" w:hAnsi="Times New Roman" w:cs="Times New Roman"/>
-          <w:b/>
-        </w:rPr>
-        <w:t xml:space="preserve"> Fu</w:t>
-      </w:r>
-      <w:r>
-        <w:rPr>
-          <w:rFonts w:ascii="Times New Roman" w:hAnsi="Times New Roman" w:cs="Times New Roman"/>
-          <w:b/>
-        </w:rPr>
-        <w:t xml:space="preserve"> </w:t>
-      </w:r>
-      <w:r>
-        <w:rPr>
-          <w:rFonts w:ascii="Times New Roman" w:hAnsi="Times New Roman" w:cs="Times New Roman"/>
-          <w:b/>
-        </w:rPr>
-        <w:t>__________________________________</w:t>
-      </w:r>
-    </w:p>
-    <w:p>
-      <w:pPr>
-        <w:pStyle w:val="ListParagraph"/>
-        <w:numPr>
-          <w:ilvl w:val="1"/>
-          <w:numId w:val="2"/>
-        </w:numPr>
-        <w:rPr>
-          <w:rFonts w:ascii="Times New Roman" w:hAnsi="Times New Roman" w:cs="Times New Roman"/>
-          <w:b/>
-        </w:rPr>
-      </w:pPr>
-      <w:r>
-        <w:rPr>
-          <w:rFonts w:ascii="Times New Roman" w:hAnsi="Times New Roman" w:cs="Times New Roman"/>
-        </w:rPr>
-        <w:t xml:space="preserve">Helped test line following with </w:t>
-      </w:r>
-      <w:proofErr w:type="spellStart"/>
-      <w:r>
-        <w:rPr>
-          <w:rFonts w:ascii="Times New Roman" w:hAnsi="Times New Roman" w:cs="Times New Roman"/>
-        </w:rPr>
-        <w:t>RedMode</w:t>
-      </w:r>
-      <w:proofErr w:type="spellEnd"/>
+      <w:r>
+        <w:rPr>
+          <w:rFonts w:ascii="Times New Roman" w:hAnsi="Times New Roman" w:cs="Times New Roman"/>
+        </w:rPr>
+        <w:t>Helped test line following with RedMode</w:t>
+      </w:r>
     </w:p>
     <w:p>
       <w:pPr>

</xml_diff>